<commit_message>
Confirmed ZVA MMEM:CORR:DEL case-sensitivity bug on a ZVA with firmware version 3.70 (latest). Added this information to bug report.
</commit_message>
<xml_diff>
--- a/Documentation/Bug Reports/ZVA MMEM_DEL_CORR Case-Sensitivity Bug/ZVA MMEM_DEL_CORR Case-Sensitivity Bug.docx
+++ b/Documentation/Bug Reports/ZVA MMEM_DEL_CORR Case-Sensitivity Bug/ZVA MMEM_DEL_CORR Case-Sensitivity Bug.docx
@@ -302,6 +302,21 @@
       <w:r>
         <w:t>ZVA firmware 3.60</w:t>
       </w:r>
+      <w:r>
+        <w:t xml:space="preserve"> in </w:t>
+      </w:r>
+      <w:proofErr w:type="spellStart"/>
+      <w:r>
+        <w:t>simuation</w:t>
+      </w:r>
+      <w:proofErr w:type="spellEnd"/>
+      <w:r>
+        <w:t xml:space="preserve"> mode</w:t>
+      </w:r>
+      <w:r>
+        <w:br/>
+        <w:t>- ZVA firmware 3.70 on ZVA40 4-Port instrument</w:t>
+      </w:r>
     </w:p>
     <w:p>
       <w:r>
@@ -386,6 +401,8 @@
       <w:r>
         <w:t xml:space="preserve"> group that has been deleted it would inexplicably not work (no warning or error is given).</w:t>
       </w:r>
+      <w:bookmarkStart w:id="0" w:name="_GoBack"/>
+      <w:bookmarkEnd w:id="0"/>
     </w:p>
     <w:p>
       <w:pPr>
@@ -1356,15 +1373,7 @@
           <w:b/>
           <w:color w:val="767171" w:themeColor="background2" w:themeShade="80"/>
         </w:rPr>
-        <w:t xml:space="preserve"># </w:t>
-      </w:r>
-      <w:r>
-        <w:rPr>
-          <w:rFonts w:ascii="Courier New" w:hAnsi="Courier New" w:cs="Courier New"/>
-          <w:b/>
-          <w:color w:val="767171" w:themeColor="background2" w:themeShade="80"/>
-        </w:rPr>
-        <w:t xml:space="preserve">Now try to delete the </w:t>
+        <w:t xml:space="preserve"># Now try to delete the </w:t>
       </w:r>
       <w:proofErr w:type="spellStart"/>
       <w:r>
@@ -1582,13 +1591,7 @@
           <w:b/>
         </w:rPr>
         <w:lastRenderedPageBreak/>
-        <w:t xml:space="preserve">At this point the firmware </w:t>
-      </w:r>
-      <w:r>
-        <w:rPr>
-          <w:b/>
-        </w:rPr>
-        <w:t>is unstable. The easiest way to cause it to crash is to close it.</w:t>
+        <w:t>At this point the firmware is unstable. The easiest way to cause it to crash is to close it.</w:t>
       </w:r>
     </w:p>
     <w:p>
@@ -1664,8 +1667,6 @@
           <w:b/>
         </w:rPr>
       </w:pPr>
-      <w:bookmarkStart w:id="0" w:name="_GoBack"/>
-      <w:bookmarkEnd w:id="0"/>
     </w:p>
     <w:sectPr>
       <w:pgSz w:w="12240" w:h="15840"/>

</xml_diff>